<commit_message>
study updated for more question
</commit_message>
<xml_diff>
--- a/HTML/bootstap questions.docx
+++ b/HTML/bootstap questions.docx
@@ -1,6 +1,6 @@
 
 <file path=word/document.xml><?xml version="1.0" encoding="utf-8"?>
-<w:document xmlns:wpc="http://schemas.microsoft.com/office/word/2010/wordprocessingCanvas" xmlns:cx="http://schemas.microsoft.com/office/drawing/2014/chartex" xmlns:cx1="http://schemas.microsoft.com/office/drawing/2015/9/8/chartex" xmlns:cx2="http://schemas.microsoft.com/office/drawing/2015/10/21/chartex" xmlns:cx3="http://schemas.microsoft.com/office/drawing/2016/5/9/chartex" xmlns:cx4="http://schemas.microsoft.com/office/drawing/2016/5/10/chartex" xmlns:cx5="http://schemas.microsoft.com/office/drawing/2016/5/11/chartex" xmlns:cx6="http://schemas.microsoft.com/office/drawing/2016/5/12/chartex" xmlns:cx7="http://schemas.microsoft.com/office/drawing/2016/5/13/chartex" xmlns:cx8="http://schemas.microsoft.com/office/drawing/2016/5/14/chartex" xmlns:mc="http://schemas.openxmlformats.org/markup-compatibility/2006" xmlns:aink="http://schemas.microsoft.com/office/drawing/2016/ink" xmlns:am3d="http://schemas.microsoft.com/office/drawing/2017/model3d" xmlns:o="urn:schemas-microsoft-com:office:office" xmlns:r="http://schemas.openxmlformats.org/officeDocument/2006/relationships" xmlns:m="http://schemas.openxmlformats.org/officeDocument/2006/math" xmlns:v="urn:schemas-microsoft-com:vml" xmlns:wp14="http://schemas.microsoft.com/office/word/2010/wordprocessingDrawing" xmlns:wp="http://schemas.openxmlformats.org/drawingml/2006/wordprocessingDrawing" xmlns:w10="urn:schemas-microsoft-com:office:word" xmlns:w="http://schemas.openxmlformats.org/wordprocessingml/2006/main" xmlns:w14="http://schemas.microsoft.com/office/word/2010/wordml" xmlns:w15="http://schemas.microsoft.com/office/word/2012/wordml" xmlns:w16cid="http://schemas.microsoft.com/office/word/2016/wordml/cid" xmlns:w16se="http://schemas.microsoft.com/office/word/2015/wordml/symex" xmlns:wpg="http://schemas.microsoft.com/office/word/2010/wordprocessingGroup" xmlns:wpi="http://schemas.microsoft.com/office/word/2010/wordprocessingInk" xmlns:wne="http://schemas.microsoft.com/office/word/2006/wordml" xmlns:wps="http://schemas.microsoft.com/office/word/2010/wordprocessingShape" mc:Ignorable="w14 w15 w16se w16cid wp14">
+<w:document xmlns:wpc="http://schemas.microsoft.com/office/word/2010/wordprocessingCanvas" xmlns:cx="http://schemas.microsoft.com/office/drawing/2014/chartex" xmlns:cx1="http://schemas.microsoft.com/office/drawing/2015/9/8/chartex" xmlns:cx2="http://schemas.microsoft.com/office/drawing/2015/10/21/chartex" xmlns:cx3="http://schemas.microsoft.com/office/drawing/2016/5/9/chartex" xmlns:cx4="http://schemas.microsoft.com/office/drawing/2016/5/10/chartex" xmlns:cx5="http://schemas.microsoft.com/office/drawing/2016/5/11/chartex" xmlns:cx6="http://schemas.microsoft.com/office/drawing/2016/5/12/chartex" xmlns:cx7="http://schemas.microsoft.com/office/drawing/2016/5/13/chartex" xmlns:cx8="http://schemas.microsoft.com/office/drawing/2016/5/14/chartex" xmlns:mc="http://schemas.openxmlformats.org/markup-compatibility/2006" xmlns:aink="http://schemas.microsoft.com/office/drawing/2016/ink" xmlns:am3d="http://schemas.microsoft.com/office/drawing/2017/model3d" xmlns:o="urn:schemas-microsoft-com:office:office" xmlns:r="http://schemas.openxmlformats.org/officeDocument/2006/relationships" xmlns:m="http://schemas.openxmlformats.org/officeDocument/2006/math" xmlns:v="urn:schemas-microsoft-com:vml" xmlns:wp14="http://schemas.microsoft.com/office/word/2010/wordprocessingDrawing" xmlns:wp="http://schemas.openxmlformats.org/drawingml/2006/wordprocessingDrawing" xmlns:w10="urn:schemas-microsoft-com:office:word" xmlns:w="http://schemas.openxmlformats.org/wordprocessingml/2006/main" xmlns:w14="http://schemas.microsoft.com/office/word/2010/wordml" xmlns:w15="http://schemas.microsoft.com/office/word/2012/wordml" xmlns:w16cex="http://schemas.microsoft.com/office/word/2018/wordml/cex" xmlns:w16cid="http://schemas.microsoft.com/office/word/2016/wordml/cid" xmlns:w16="http://schemas.microsoft.com/office/word/2018/wordml" xmlns:w16se="http://schemas.microsoft.com/office/word/2015/wordml/symex" xmlns:wpg="http://schemas.microsoft.com/office/word/2010/wordprocessingGroup" xmlns:wpi="http://schemas.microsoft.com/office/word/2010/wordprocessingInk" xmlns:wne="http://schemas.microsoft.com/office/word/2006/wordml" xmlns:wps="http://schemas.microsoft.com/office/word/2010/wordprocessingShape" mc:Ignorable="w14 w15 w16se w16cid w16 w16cex wp14">
   <w:body>
     <w:p>
       <w:pPr>
@@ -325,16 +325,8 @@
         <w:rPr>
           <w:sz w:val="24"/>
         </w:rPr>
-        <w:t xml:space="preserve"> is mobile-first. So, </w:t>
-      </w:r>
-      <w:proofErr w:type="gramStart"/>
-      <w:r>
-        <w:rPr>
-          <w:sz w:val="24"/>
-        </w:rPr>
-        <w:t>It</w:t>
-      </w:r>
-      <w:proofErr w:type="gramEnd"/>
+        <w:t xml:space="preserve"> is mobile-first. So, It</w:t>
+      </w:r>
       <w:r>
         <w:rPr>
           <w:sz w:val="24"/>
@@ -573,6 +565,31 @@
     <w:p>
       <w:pPr>
         <w:pStyle w:val="ListParagraph"/>
+        <w:rPr>
+          <w:sz w:val="24"/>
+        </w:rPr>
+      </w:pPr>
+      <w:hyperlink r:id="rId5" w:history="1">
+        <w:r>
+          <w:rPr>
+            <w:rStyle w:val="Hyperlink"/>
+            <w:sz w:val="24"/>
+          </w:rPr>
+          <w:t>https://getbootstrap.com/docs/5.0/layout/grid/</w:t>
+        </w:r>
+      </w:hyperlink>
+    </w:p>
+    <w:p>
+      <w:pPr>
+        <w:pStyle w:val="ListParagraph"/>
+        <w:rPr>
+          <w:sz w:val="24"/>
+        </w:rPr>
+      </w:pPr>
+    </w:p>
+    <w:p>
+      <w:pPr>
+        <w:pStyle w:val="ListParagraph"/>
         <w:numPr>
           <w:ilvl w:val="0"/>
           <w:numId w:val="6"/>
@@ -611,8 +628,6 @@
         </w:rPr>
         <w:t>xs-</w:t>
       </w:r>
-      <w:bookmarkStart w:id="0" w:name="_GoBack"/>
-      <w:bookmarkEnd w:id="0"/>
       <w:r>
         <w:rPr>
           <w:sz w:val="24"/>
@@ -635,21 +650,7 @@
         <w:rPr>
           <w:sz w:val="24"/>
         </w:rPr>
-        <w:t>.col-</w:t>
-      </w:r>
-      <w:proofErr w:type="spellStart"/>
-      <w:r>
-        <w:rPr>
-          <w:sz w:val="24"/>
-        </w:rPr>
-        <w:t>sm</w:t>
-      </w:r>
-      <w:proofErr w:type="spellEnd"/>
-      <w:r>
-        <w:rPr>
-          <w:sz w:val="24"/>
-        </w:rPr>
-        <w:t>- (small devices - screen width equal to or greater than 576px)</w:t>
+        <w:t>.col-sm- (small devices - screen width equal to or greater than 576px)</w:t>
       </w:r>
     </w:p>
     <w:p>
@@ -703,21 +704,7 @@
         <w:rPr>
           <w:sz w:val="24"/>
         </w:rPr>
-        <w:t>.col-xl- (</w:t>
-      </w:r>
-      <w:proofErr w:type="spellStart"/>
-      <w:r>
-        <w:rPr>
-          <w:sz w:val="24"/>
-        </w:rPr>
-        <w:t>xlarge</w:t>
-      </w:r>
-      <w:proofErr w:type="spellEnd"/>
-      <w:r>
-        <w:rPr>
-          <w:sz w:val="24"/>
-        </w:rPr>
-        <w:t xml:space="preserve"> devices - screen width equal to or greater than 1200px)</w:t>
+        <w:t>.col-xl- (xlarge devices - screen width equal to or greater than 1200px)</w:t>
       </w:r>
     </w:p>
     <w:p>
@@ -1091,7 +1078,6 @@
           <w:szCs w:val="23"/>
           <w:shd w:val="clear" w:color="auto" w:fill="FFFFFF"/>
         </w:rPr>
-        <w:lastRenderedPageBreak/>
         <w:t>What are the types of layout available in Bootstrap?</w:t>
       </w:r>
     </w:p>
@@ -1233,8 +1219,1281 @@
     </w:p>
     <w:p>
       <w:pPr>
+        <w:shd w:val="clear" w:color="auto" w:fill="1E1E1E"/>
+        <w:spacing w:after="0" w:line="285" w:lineRule="atLeast"/>
+        <w:rPr>
+          <w:rFonts w:ascii="Consolas" w:eastAsia="Times New Roman" w:hAnsi="Consolas" w:cs="Times New Roman"/>
+          <w:color w:val="D4D4D4"/>
+          <w:sz w:val="21"/>
+          <w:szCs w:val="21"/>
+        </w:rPr>
+      </w:pPr>
+      <w:r>
+        <w:rPr>
+          <w:rFonts w:ascii="Consolas" w:eastAsia="Times New Roman" w:hAnsi="Consolas" w:cs="Times New Roman"/>
+          <w:color w:val="D4D4D4"/>
+          <w:sz w:val="21"/>
+          <w:szCs w:val="21"/>
+        </w:rPr>
+        <w:t>   </w:t>
+      </w:r>
+      <w:r>
+        <w:rPr>
+          <w:rFonts w:ascii="Consolas" w:eastAsia="Times New Roman" w:hAnsi="Consolas" w:cs="Times New Roman"/>
+          <w:color w:val="D4D4D4"/>
+          <w:sz w:val="21"/>
+          <w:szCs w:val="21"/>
+        </w:rPr>
+        <w:t xml:space="preserve">   </w:t>
+      </w:r>
+    </w:p>
+    <w:p>
+      <w:pPr>
+        <w:shd w:val="clear" w:color="auto" w:fill="1E1E1E"/>
+        <w:spacing w:after="0" w:line="285" w:lineRule="atLeast"/>
+        <w:ind w:firstLine="720"/>
+        <w:rPr>
+          <w:rFonts w:ascii="Consolas" w:eastAsia="Times New Roman" w:hAnsi="Consolas" w:cs="Times New Roman"/>
+          <w:color w:val="D4D4D4"/>
+          <w:sz w:val="21"/>
+          <w:szCs w:val="21"/>
+        </w:rPr>
+      </w:pPr>
+      <w:r>
+        <w:rPr>
+          <w:rFonts w:ascii="Consolas" w:eastAsia="Times New Roman" w:hAnsi="Consolas" w:cs="Times New Roman"/>
+          <w:color w:val="569CD6"/>
+          <w:sz w:val="21"/>
+          <w:szCs w:val="21"/>
+        </w:rPr>
+        <w:t>*</w:t>
+      </w:r>
+      <w:r>
+        <w:rPr>
+          <w:rFonts w:ascii="Consolas" w:eastAsia="Times New Roman" w:hAnsi="Consolas" w:cs="Times New Roman"/>
+          <w:color w:val="D4D4D4"/>
+          <w:sz w:val="21"/>
+          <w:szCs w:val="21"/>
+        </w:rPr>
+        <w:t> {</w:t>
+      </w:r>
+    </w:p>
+    <w:p>
+      <w:pPr>
+        <w:shd w:val="clear" w:color="auto" w:fill="1E1E1E"/>
+        <w:spacing w:after="0" w:line="285" w:lineRule="atLeast"/>
+        <w:rPr>
+          <w:rFonts w:ascii="Consolas" w:eastAsia="Times New Roman" w:hAnsi="Consolas" w:cs="Times New Roman"/>
+          <w:color w:val="D4D4D4"/>
+          <w:sz w:val="21"/>
+          <w:szCs w:val="21"/>
+        </w:rPr>
+      </w:pPr>
+      <w:r>
+        <w:rPr>
+          <w:rFonts w:ascii="Consolas" w:eastAsia="Times New Roman" w:hAnsi="Consolas" w:cs="Times New Roman"/>
+          <w:color w:val="D4D4D4"/>
+          <w:sz w:val="21"/>
+          <w:szCs w:val="21"/>
+        </w:rPr>
+        <w:t>            </w:t>
+      </w:r>
+      <w:r>
+        <w:rPr>
+          <w:rFonts w:ascii="Consolas" w:eastAsia="Times New Roman" w:hAnsi="Consolas" w:cs="Times New Roman"/>
+          <w:color w:val="9CDCFE"/>
+          <w:sz w:val="21"/>
+          <w:szCs w:val="21"/>
+        </w:rPr>
+        <w:t>box-sizing</w:t>
+      </w:r>
+      <w:r>
+        <w:rPr>
+          <w:rFonts w:ascii="Consolas" w:eastAsia="Times New Roman" w:hAnsi="Consolas" w:cs="Times New Roman"/>
+          <w:color w:val="D4D4D4"/>
+          <w:sz w:val="21"/>
+          <w:szCs w:val="21"/>
+        </w:rPr>
+        <w:t>: </w:t>
+      </w:r>
+      <w:r>
+        <w:rPr>
+          <w:rFonts w:ascii="Consolas" w:eastAsia="Times New Roman" w:hAnsi="Consolas" w:cs="Times New Roman"/>
+          <w:color w:val="CE9178"/>
+          <w:sz w:val="21"/>
+          <w:szCs w:val="21"/>
+        </w:rPr>
+        <w:t>border-box</w:t>
+      </w:r>
+      <w:r>
+        <w:rPr>
+          <w:rFonts w:ascii="Consolas" w:eastAsia="Times New Roman" w:hAnsi="Consolas" w:cs="Times New Roman"/>
+          <w:color w:val="D4D4D4"/>
+          <w:sz w:val="21"/>
+          <w:szCs w:val="21"/>
+        </w:rPr>
+        <w:t>;</w:t>
+      </w:r>
+    </w:p>
+    <w:p>
+      <w:pPr>
+        <w:shd w:val="clear" w:color="auto" w:fill="1E1E1E"/>
+        <w:spacing w:after="0" w:line="285" w:lineRule="atLeast"/>
+        <w:rPr>
+          <w:rFonts w:ascii="Consolas" w:eastAsia="Times New Roman" w:hAnsi="Consolas" w:cs="Times New Roman"/>
+          <w:color w:val="D4D4D4"/>
+          <w:sz w:val="21"/>
+          <w:szCs w:val="21"/>
+        </w:rPr>
+      </w:pPr>
+      <w:r>
+        <w:rPr>
+          <w:rFonts w:ascii="Consolas" w:eastAsia="Times New Roman" w:hAnsi="Consolas" w:cs="Times New Roman"/>
+          <w:color w:val="D4D4D4"/>
+          <w:sz w:val="21"/>
+          <w:szCs w:val="21"/>
+        </w:rPr>
+        <w:t>        }</w:t>
+      </w:r>
+    </w:p>
+    <w:p>
+      <w:pPr>
+        <w:shd w:val="clear" w:color="auto" w:fill="1E1E1E"/>
+        <w:spacing w:after="0" w:line="285" w:lineRule="atLeast"/>
+        <w:rPr>
+          <w:rFonts w:ascii="Consolas" w:eastAsia="Times New Roman" w:hAnsi="Consolas" w:cs="Times New Roman"/>
+          <w:color w:val="D4D4D4"/>
+          <w:sz w:val="21"/>
+          <w:szCs w:val="21"/>
+        </w:rPr>
+      </w:pPr>
+    </w:p>
+    <w:p>
+      <w:pPr>
+        <w:shd w:val="clear" w:color="auto" w:fill="1E1E1E"/>
+        <w:spacing w:after="0" w:line="285" w:lineRule="atLeast"/>
+        <w:rPr>
+          <w:rFonts w:ascii="Consolas" w:eastAsia="Times New Roman" w:hAnsi="Consolas" w:cs="Times New Roman"/>
+          <w:color w:val="D4D4D4"/>
+          <w:sz w:val="21"/>
+          <w:szCs w:val="21"/>
+        </w:rPr>
+      </w:pPr>
+      <w:r>
+        <w:rPr>
+          <w:rFonts w:ascii="Consolas" w:eastAsia="Times New Roman" w:hAnsi="Consolas" w:cs="Times New Roman"/>
+          <w:color w:val="D4D4D4"/>
+          <w:sz w:val="21"/>
+          <w:szCs w:val="21"/>
+        </w:rPr>
+        <w:t>        </w:t>
+      </w:r>
+      <w:r>
+        <w:rPr>
+          <w:rFonts w:ascii="Consolas" w:eastAsia="Times New Roman" w:hAnsi="Consolas" w:cs="Times New Roman"/>
+          <w:color w:val="D7BA7D"/>
+          <w:sz w:val="21"/>
+          <w:szCs w:val="21"/>
+        </w:rPr>
+        <w:t>body</w:t>
+      </w:r>
+      <w:r>
+        <w:rPr>
+          <w:rFonts w:ascii="Consolas" w:eastAsia="Times New Roman" w:hAnsi="Consolas" w:cs="Times New Roman"/>
+          <w:color w:val="D4D4D4"/>
+          <w:sz w:val="21"/>
+          <w:szCs w:val="21"/>
+        </w:rPr>
+        <w:t> {</w:t>
+      </w:r>
+    </w:p>
+    <w:p>
+      <w:pPr>
+        <w:shd w:val="clear" w:color="auto" w:fill="1E1E1E"/>
+        <w:spacing w:after="0" w:line="285" w:lineRule="atLeast"/>
+        <w:rPr>
+          <w:rFonts w:ascii="Consolas" w:eastAsia="Times New Roman" w:hAnsi="Consolas" w:cs="Times New Roman"/>
+          <w:color w:val="D4D4D4"/>
+          <w:sz w:val="21"/>
+          <w:szCs w:val="21"/>
+        </w:rPr>
+      </w:pPr>
+      <w:r>
+        <w:rPr>
+          <w:rFonts w:ascii="Consolas" w:eastAsia="Times New Roman" w:hAnsi="Consolas" w:cs="Times New Roman"/>
+          <w:color w:val="D4D4D4"/>
+          <w:sz w:val="21"/>
+          <w:szCs w:val="21"/>
+        </w:rPr>
+        <w:t>            </w:t>
+      </w:r>
+      <w:r>
+        <w:rPr>
+          <w:rFonts w:ascii="Consolas" w:eastAsia="Times New Roman" w:hAnsi="Consolas" w:cs="Times New Roman"/>
+          <w:color w:val="9CDCFE"/>
+          <w:sz w:val="21"/>
+          <w:szCs w:val="21"/>
+        </w:rPr>
+        <w:t>background-color</w:t>
+      </w:r>
+      <w:r>
+        <w:rPr>
+          <w:rFonts w:ascii="Consolas" w:eastAsia="Times New Roman" w:hAnsi="Consolas" w:cs="Times New Roman"/>
+          <w:color w:val="D4D4D4"/>
+          <w:sz w:val="21"/>
+          <w:szCs w:val="21"/>
+        </w:rPr>
+        <w:t>: </w:t>
+      </w:r>
+      <w:r>
+        <w:rPr>
+          <w:rFonts w:ascii="Consolas" w:eastAsia="Times New Roman" w:hAnsi="Consolas" w:cs="Times New Roman"/>
+          <w:color w:val="DCDCAA"/>
+          <w:sz w:val="21"/>
+          <w:szCs w:val="21"/>
+        </w:rPr>
+        <w:t>var</w:t>
+      </w:r>
+      <w:r>
+        <w:rPr>
+          <w:rFonts w:ascii="Consolas" w:eastAsia="Times New Roman" w:hAnsi="Consolas" w:cs="Times New Roman"/>
+          <w:color w:val="D4D4D4"/>
+          <w:sz w:val="21"/>
+          <w:szCs w:val="21"/>
+        </w:rPr>
+        <w:t>(</w:t>
+      </w:r>
+      <w:r>
+        <w:rPr>
+          <w:rFonts w:ascii="Consolas" w:eastAsia="Times New Roman" w:hAnsi="Consolas" w:cs="Times New Roman"/>
+          <w:color w:val="9CDCFE"/>
+          <w:sz w:val="21"/>
+          <w:szCs w:val="21"/>
+        </w:rPr>
+        <w:t>--main-bg-color</w:t>
+      </w:r>
+      <w:r>
+        <w:rPr>
+          <w:rFonts w:ascii="Consolas" w:eastAsia="Times New Roman" w:hAnsi="Consolas" w:cs="Times New Roman"/>
+          <w:color w:val="D4D4D4"/>
+          <w:sz w:val="21"/>
+          <w:szCs w:val="21"/>
+        </w:rPr>
+        <w:t>, </w:t>
+      </w:r>
+      <w:r>
+        <w:rPr>
+          <w:rFonts w:ascii="Consolas" w:eastAsia="Times New Roman" w:hAnsi="Consolas" w:cs="Times New Roman"/>
+          <w:color w:val="CE9178"/>
+          <w:sz w:val="21"/>
+          <w:szCs w:val="21"/>
+        </w:rPr>
+        <w:t>coral</w:t>
+      </w:r>
+      <w:r>
+        <w:rPr>
+          <w:rFonts w:ascii="Consolas" w:eastAsia="Times New Roman" w:hAnsi="Consolas" w:cs="Times New Roman"/>
+          <w:color w:val="D4D4D4"/>
+          <w:sz w:val="21"/>
+          <w:szCs w:val="21"/>
+        </w:rPr>
+        <w:t>, </w:t>
+      </w:r>
+      <w:r>
+        <w:rPr>
+          <w:rFonts w:ascii="Consolas" w:eastAsia="Times New Roman" w:hAnsi="Consolas" w:cs="Times New Roman"/>
+          <w:color w:val="CE9178"/>
+          <w:sz w:val="21"/>
+          <w:szCs w:val="21"/>
+        </w:rPr>
+        <w:t>red</w:t>
+      </w:r>
+      <w:r>
+        <w:rPr>
+          <w:rFonts w:ascii="Consolas" w:eastAsia="Times New Roman" w:hAnsi="Consolas" w:cs="Times New Roman"/>
+          <w:color w:val="D4D4D4"/>
+          <w:sz w:val="21"/>
+          <w:szCs w:val="21"/>
+        </w:rPr>
+        <w:t>);</w:t>
+      </w:r>
+    </w:p>
+    <w:p>
+      <w:pPr>
+        <w:shd w:val="clear" w:color="auto" w:fill="1E1E1E"/>
+        <w:spacing w:after="0" w:line="285" w:lineRule="atLeast"/>
+        <w:rPr>
+          <w:rFonts w:ascii="Consolas" w:eastAsia="Times New Roman" w:hAnsi="Consolas" w:cs="Times New Roman"/>
+          <w:color w:val="D4D4D4"/>
+          <w:sz w:val="21"/>
+          <w:szCs w:val="21"/>
+        </w:rPr>
+      </w:pPr>
+      <w:r>
+        <w:rPr>
+          <w:rFonts w:ascii="Consolas" w:eastAsia="Times New Roman" w:hAnsi="Consolas" w:cs="Times New Roman"/>
+          <w:color w:val="D4D4D4"/>
+          <w:sz w:val="21"/>
+          <w:szCs w:val="21"/>
+        </w:rPr>
+        <w:t>        }</w:t>
+      </w:r>
+    </w:p>
+    <w:p>
+      <w:pPr>
+        <w:shd w:val="clear" w:color="auto" w:fill="1E1E1E"/>
+        <w:spacing w:after="0" w:line="285" w:lineRule="atLeast"/>
+        <w:rPr>
+          <w:rFonts w:ascii="Consolas" w:eastAsia="Times New Roman" w:hAnsi="Consolas" w:cs="Times New Roman"/>
+          <w:color w:val="D4D4D4"/>
+          <w:sz w:val="21"/>
+          <w:szCs w:val="21"/>
+        </w:rPr>
+      </w:pPr>
+    </w:p>
+    <w:p>
+      <w:pPr>
+        <w:shd w:val="clear" w:color="auto" w:fill="1E1E1E"/>
+        <w:spacing w:after="0" w:line="285" w:lineRule="atLeast"/>
+        <w:rPr>
+          <w:rFonts w:ascii="Consolas" w:eastAsia="Times New Roman" w:hAnsi="Consolas" w:cs="Times New Roman"/>
+          <w:color w:val="D4D4D4"/>
+          <w:sz w:val="21"/>
+          <w:szCs w:val="21"/>
+        </w:rPr>
+      </w:pPr>
+      <w:r>
+        <w:rPr>
+          <w:rFonts w:ascii="Consolas" w:eastAsia="Times New Roman" w:hAnsi="Consolas" w:cs="Times New Roman"/>
+          <w:color w:val="D4D4D4"/>
+          <w:sz w:val="21"/>
+          <w:szCs w:val="21"/>
+        </w:rPr>
+        <w:t>        </w:t>
+      </w:r>
+      <w:r>
+        <w:rPr>
+          <w:rFonts w:ascii="Consolas" w:eastAsia="Times New Roman" w:hAnsi="Consolas" w:cs="Times New Roman"/>
+          <w:color w:val="D7BA7D"/>
+          <w:sz w:val="21"/>
+          <w:szCs w:val="21"/>
+        </w:rPr>
+        <w:t>.row</w:t>
+      </w:r>
+      <w:r>
+        <w:rPr>
+          <w:rFonts w:ascii="Consolas" w:eastAsia="Times New Roman" w:hAnsi="Consolas" w:cs="Times New Roman"/>
+          <w:color w:val="D4D4D4"/>
+          <w:sz w:val="21"/>
+          <w:szCs w:val="21"/>
+        </w:rPr>
+        <w:t> {</w:t>
+      </w:r>
+    </w:p>
+    <w:p>
+      <w:pPr>
+        <w:shd w:val="clear" w:color="auto" w:fill="1E1E1E"/>
+        <w:spacing w:after="0" w:line="285" w:lineRule="atLeast"/>
+        <w:rPr>
+          <w:rFonts w:ascii="Consolas" w:eastAsia="Times New Roman" w:hAnsi="Consolas" w:cs="Times New Roman"/>
+          <w:color w:val="D4D4D4"/>
+          <w:sz w:val="21"/>
+          <w:szCs w:val="21"/>
+        </w:rPr>
+      </w:pPr>
+      <w:r>
+        <w:rPr>
+          <w:rFonts w:ascii="Consolas" w:eastAsia="Times New Roman" w:hAnsi="Consolas" w:cs="Times New Roman"/>
+          <w:color w:val="D4D4D4"/>
+          <w:sz w:val="21"/>
+          <w:szCs w:val="21"/>
+        </w:rPr>
+        <w:t>            </w:t>
+      </w:r>
+      <w:r>
+        <w:rPr>
+          <w:rFonts w:ascii="Consolas" w:eastAsia="Times New Roman" w:hAnsi="Consolas" w:cs="Times New Roman"/>
+          <w:color w:val="9CDCFE"/>
+          <w:sz w:val="21"/>
+          <w:szCs w:val="21"/>
+        </w:rPr>
+        <w:t>display</w:t>
+      </w:r>
+      <w:r>
+        <w:rPr>
+          <w:rFonts w:ascii="Consolas" w:eastAsia="Times New Roman" w:hAnsi="Consolas" w:cs="Times New Roman"/>
+          <w:color w:val="D4D4D4"/>
+          <w:sz w:val="21"/>
+          <w:szCs w:val="21"/>
+        </w:rPr>
+        <w:t>: </w:t>
+      </w:r>
+      <w:r>
+        <w:rPr>
+          <w:rFonts w:ascii="Consolas" w:eastAsia="Times New Roman" w:hAnsi="Consolas" w:cs="Times New Roman"/>
+          <w:color w:val="CE9178"/>
+          <w:sz w:val="21"/>
+          <w:szCs w:val="21"/>
+        </w:rPr>
+        <w:t>flex</w:t>
+      </w:r>
+      <w:r>
+        <w:rPr>
+          <w:rFonts w:ascii="Consolas" w:eastAsia="Times New Roman" w:hAnsi="Consolas" w:cs="Times New Roman"/>
+          <w:color w:val="D4D4D4"/>
+          <w:sz w:val="21"/>
+          <w:szCs w:val="21"/>
+        </w:rPr>
+        <w:t>;</w:t>
+      </w:r>
+    </w:p>
+    <w:p>
+      <w:pPr>
+        <w:shd w:val="clear" w:color="auto" w:fill="1E1E1E"/>
+        <w:spacing w:after="0" w:line="285" w:lineRule="atLeast"/>
+        <w:rPr>
+          <w:rFonts w:ascii="Consolas" w:eastAsia="Times New Roman" w:hAnsi="Consolas" w:cs="Times New Roman"/>
+          <w:color w:val="D4D4D4"/>
+          <w:sz w:val="21"/>
+          <w:szCs w:val="21"/>
+        </w:rPr>
+      </w:pPr>
+      <w:r>
+        <w:rPr>
+          <w:rFonts w:ascii="Consolas" w:eastAsia="Times New Roman" w:hAnsi="Consolas" w:cs="Times New Roman"/>
+          <w:color w:val="D4D4D4"/>
+          <w:sz w:val="21"/>
+          <w:szCs w:val="21"/>
+        </w:rPr>
+        <w:t>            </w:t>
+      </w:r>
+      <w:r>
+        <w:rPr>
+          <w:rFonts w:ascii="Consolas" w:eastAsia="Times New Roman" w:hAnsi="Consolas" w:cs="Times New Roman"/>
+          <w:color w:val="9CDCFE"/>
+          <w:sz w:val="21"/>
+          <w:szCs w:val="21"/>
+        </w:rPr>
+        <w:t>flex-wrap</w:t>
+      </w:r>
+      <w:r>
+        <w:rPr>
+          <w:rFonts w:ascii="Consolas" w:eastAsia="Times New Roman" w:hAnsi="Consolas" w:cs="Times New Roman"/>
+          <w:color w:val="D4D4D4"/>
+          <w:sz w:val="21"/>
+          <w:szCs w:val="21"/>
+        </w:rPr>
+        <w:t>: </w:t>
+      </w:r>
+      <w:r>
+        <w:rPr>
+          <w:rFonts w:ascii="Consolas" w:eastAsia="Times New Roman" w:hAnsi="Consolas" w:cs="Times New Roman"/>
+          <w:color w:val="CE9178"/>
+          <w:sz w:val="21"/>
+          <w:szCs w:val="21"/>
+        </w:rPr>
+        <w:t>wrap</w:t>
+      </w:r>
+      <w:r>
+        <w:rPr>
+          <w:rFonts w:ascii="Consolas" w:eastAsia="Times New Roman" w:hAnsi="Consolas" w:cs="Times New Roman"/>
+          <w:color w:val="D4D4D4"/>
+          <w:sz w:val="21"/>
+          <w:szCs w:val="21"/>
+        </w:rPr>
+        <w:t>;</w:t>
+      </w:r>
+    </w:p>
+    <w:p>
+      <w:pPr>
+        <w:shd w:val="clear" w:color="auto" w:fill="1E1E1E"/>
+        <w:spacing w:after="0" w:line="285" w:lineRule="atLeast"/>
+        <w:rPr>
+          <w:rFonts w:ascii="Consolas" w:eastAsia="Times New Roman" w:hAnsi="Consolas" w:cs="Times New Roman"/>
+          <w:color w:val="D4D4D4"/>
+          <w:sz w:val="21"/>
+          <w:szCs w:val="21"/>
+        </w:rPr>
+      </w:pPr>
+    </w:p>
+    <w:p>
+      <w:pPr>
+        <w:shd w:val="clear" w:color="auto" w:fill="1E1E1E"/>
+        <w:spacing w:after="0" w:line="285" w:lineRule="atLeast"/>
+        <w:rPr>
+          <w:rFonts w:ascii="Consolas" w:eastAsia="Times New Roman" w:hAnsi="Consolas" w:cs="Times New Roman"/>
+          <w:color w:val="D4D4D4"/>
+          <w:sz w:val="21"/>
+          <w:szCs w:val="21"/>
+        </w:rPr>
+      </w:pPr>
+      <w:r>
+        <w:rPr>
+          <w:rFonts w:ascii="Consolas" w:eastAsia="Times New Roman" w:hAnsi="Consolas" w:cs="Times New Roman"/>
+          <w:color w:val="D4D4D4"/>
+          <w:sz w:val="21"/>
+          <w:szCs w:val="21"/>
+        </w:rPr>
+        <w:t>        }</w:t>
+      </w:r>
+    </w:p>
+    <w:p>
+      <w:pPr>
+        <w:shd w:val="clear" w:color="auto" w:fill="1E1E1E"/>
+        <w:spacing w:after="0" w:line="285" w:lineRule="atLeast"/>
+        <w:rPr>
+          <w:rFonts w:ascii="Consolas" w:eastAsia="Times New Roman" w:hAnsi="Consolas" w:cs="Times New Roman"/>
+          <w:color w:val="D4D4D4"/>
+          <w:sz w:val="21"/>
+          <w:szCs w:val="21"/>
+        </w:rPr>
+      </w:pPr>
+    </w:p>
+    <w:p>
+      <w:pPr>
+        <w:shd w:val="clear" w:color="auto" w:fill="1E1E1E"/>
+        <w:spacing w:after="0" w:line="285" w:lineRule="atLeast"/>
+        <w:rPr>
+          <w:rFonts w:ascii="Consolas" w:eastAsia="Times New Roman" w:hAnsi="Consolas" w:cs="Times New Roman"/>
+          <w:color w:val="D4D4D4"/>
+          <w:sz w:val="21"/>
+          <w:szCs w:val="21"/>
+        </w:rPr>
+      </w:pPr>
+      <w:r>
+        <w:rPr>
+          <w:rFonts w:ascii="Consolas" w:eastAsia="Times New Roman" w:hAnsi="Consolas" w:cs="Times New Roman"/>
+          <w:color w:val="D4D4D4"/>
+          <w:sz w:val="21"/>
+          <w:szCs w:val="21"/>
+        </w:rPr>
+        <w:t>        [</w:t>
+      </w:r>
+      <w:r>
+        <w:rPr>
+          <w:rFonts w:ascii="Consolas" w:eastAsia="Times New Roman" w:hAnsi="Consolas" w:cs="Times New Roman"/>
+          <w:color w:val="9CDCFE"/>
+          <w:sz w:val="21"/>
+          <w:szCs w:val="21"/>
+        </w:rPr>
+        <w:t>class</w:t>
+      </w:r>
+      <w:r>
+        <w:rPr>
+          <w:rFonts w:ascii="Consolas" w:eastAsia="Times New Roman" w:hAnsi="Consolas" w:cs="Times New Roman"/>
+          <w:color w:val="D4D4D4"/>
+          <w:sz w:val="21"/>
+          <w:szCs w:val="21"/>
+        </w:rPr>
+        <w:t>^=</w:t>
+      </w:r>
+      <w:r>
+        <w:rPr>
+          <w:rFonts w:ascii="Consolas" w:eastAsia="Times New Roman" w:hAnsi="Consolas" w:cs="Times New Roman"/>
+          <w:color w:val="CE9178"/>
+          <w:sz w:val="21"/>
+          <w:szCs w:val="21"/>
+        </w:rPr>
+        <w:t>"col-"</w:t>
+      </w:r>
+      <w:r>
+        <w:rPr>
+          <w:rFonts w:ascii="Consolas" w:eastAsia="Times New Roman" w:hAnsi="Consolas" w:cs="Times New Roman"/>
+          <w:color w:val="D4D4D4"/>
+          <w:sz w:val="21"/>
+          <w:szCs w:val="21"/>
+        </w:rPr>
+        <w:t>] {</w:t>
+      </w:r>
+    </w:p>
+    <w:p>
+      <w:pPr>
+        <w:shd w:val="clear" w:color="auto" w:fill="1E1E1E"/>
+        <w:spacing w:after="0" w:line="285" w:lineRule="atLeast"/>
+        <w:rPr>
+          <w:rFonts w:ascii="Consolas" w:eastAsia="Times New Roman" w:hAnsi="Consolas" w:cs="Times New Roman"/>
+          <w:color w:val="D4D4D4"/>
+          <w:sz w:val="21"/>
+          <w:szCs w:val="21"/>
+        </w:rPr>
+      </w:pPr>
+      <w:r>
+        <w:rPr>
+          <w:rFonts w:ascii="Consolas" w:eastAsia="Times New Roman" w:hAnsi="Consolas" w:cs="Times New Roman"/>
+          <w:color w:val="D4D4D4"/>
+          <w:sz w:val="21"/>
+          <w:szCs w:val="21"/>
+        </w:rPr>
+        <w:t>            </w:t>
+      </w:r>
+      <w:r>
+        <w:rPr>
+          <w:rFonts w:ascii="Consolas" w:eastAsia="Times New Roman" w:hAnsi="Consolas" w:cs="Times New Roman"/>
+          <w:color w:val="9CDCFE"/>
+          <w:sz w:val="21"/>
+          <w:szCs w:val="21"/>
+        </w:rPr>
+        <w:t>padding-top</w:t>
+      </w:r>
+      <w:r>
+        <w:rPr>
+          <w:rFonts w:ascii="Consolas" w:eastAsia="Times New Roman" w:hAnsi="Consolas" w:cs="Times New Roman"/>
+          <w:color w:val="D4D4D4"/>
+          <w:sz w:val="21"/>
+          <w:szCs w:val="21"/>
+        </w:rPr>
+        <w:t>: </w:t>
+      </w:r>
+      <w:r>
+        <w:rPr>
+          <w:rFonts w:ascii="Consolas" w:eastAsia="Times New Roman" w:hAnsi="Consolas" w:cs="Times New Roman"/>
+          <w:color w:val="B5CEA8"/>
+          <w:sz w:val="21"/>
+          <w:szCs w:val="21"/>
+        </w:rPr>
+        <w:t>.75rem</w:t>
+      </w:r>
+      <w:r>
+        <w:rPr>
+          <w:rFonts w:ascii="Consolas" w:eastAsia="Times New Roman" w:hAnsi="Consolas" w:cs="Times New Roman"/>
+          <w:color w:val="D4D4D4"/>
+          <w:sz w:val="21"/>
+          <w:szCs w:val="21"/>
+        </w:rPr>
+        <w:t>;</w:t>
+      </w:r>
+    </w:p>
+    <w:p>
+      <w:pPr>
+        <w:shd w:val="clear" w:color="auto" w:fill="1E1E1E"/>
+        <w:spacing w:after="0" w:line="285" w:lineRule="atLeast"/>
+        <w:rPr>
+          <w:rFonts w:ascii="Consolas" w:eastAsia="Times New Roman" w:hAnsi="Consolas" w:cs="Times New Roman"/>
+          <w:color w:val="D4D4D4"/>
+          <w:sz w:val="21"/>
+          <w:szCs w:val="21"/>
+        </w:rPr>
+      </w:pPr>
+      <w:r>
+        <w:rPr>
+          <w:rFonts w:ascii="Consolas" w:eastAsia="Times New Roman" w:hAnsi="Consolas" w:cs="Times New Roman"/>
+          <w:color w:val="D4D4D4"/>
+          <w:sz w:val="21"/>
+          <w:szCs w:val="21"/>
+        </w:rPr>
+        <w:t>            </w:t>
+      </w:r>
+      <w:r>
+        <w:rPr>
+          <w:rFonts w:ascii="Consolas" w:eastAsia="Times New Roman" w:hAnsi="Consolas" w:cs="Times New Roman"/>
+          <w:color w:val="9CDCFE"/>
+          <w:sz w:val="21"/>
+          <w:szCs w:val="21"/>
+        </w:rPr>
+        <w:t>padding-bottom</w:t>
+      </w:r>
+      <w:r>
+        <w:rPr>
+          <w:rFonts w:ascii="Consolas" w:eastAsia="Times New Roman" w:hAnsi="Consolas" w:cs="Times New Roman"/>
+          <w:color w:val="D4D4D4"/>
+          <w:sz w:val="21"/>
+          <w:szCs w:val="21"/>
+        </w:rPr>
+        <w:t>: </w:t>
+      </w:r>
+      <w:r>
+        <w:rPr>
+          <w:rFonts w:ascii="Consolas" w:eastAsia="Times New Roman" w:hAnsi="Consolas" w:cs="Times New Roman"/>
+          <w:color w:val="B5CEA8"/>
+          <w:sz w:val="21"/>
+          <w:szCs w:val="21"/>
+        </w:rPr>
+        <w:t>.75rem</w:t>
+      </w:r>
+      <w:r>
+        <w:rPr>
+          <w:rFonts w:ascii="Consolas" w:eastAsia="Times New Roman" w:hAnsi="Consolas" w:cs="Times New Roman"/>
+          <w:color w:val="D4D4D4"/>
+          <w:sz w:val="21"/>
+          <w:szCs w:val="21"/>
+        </w:rPr>
+        <w:t>;</w:t>
+      </w:r>
+    </w:p>
+    <w:p>
+      <w:pPr>
+        <w:shd w:val="clear" w:color="auto" w:fill="1E1E1E"/>
+        <w:spacing w:after="0" w:line="285" w:lineRule="atLeast"/>
+        <w:rPr>
+          <w:rFonts w:ascii="Consolas" w:eastAsia="Times New Roman" w:hAnsi="Consolas" w:cs="Times New Roman"/>
+          <w:color w:val="D4D4D4"/>
+          <w:sz w:val="21"/>
+          <w:szCs w:val="21"/>
+        </w:rPr>
+      </w:pPr>
+      <w:r>
+        <w:rPr>
+          <w:rFonts w:ascii="Consolas" w:eastAsia="Times New Roman" w:hAnsi="Consolas" w:cs="Times New Roman"/>
+          <w:color w:val="D4D4D4"/>
+          <w:sz w:val="21"/>
+          <w:szCs w:val="21"/>
+        </w:rPr>
+        <w:t>            </w:t>
+      </w:r>
+      <w:r>
+        <w:rPr>
+          <w:rFonts w:ascii="Consolas" w:eastAsia="Times New Roman" w:hAnsi="Consolas" w:cs="Times New Roman"/>
+          <w:color w:val="9CDCFE"/>
+          <w:sz w:val="21"/>
+          <w:szCs w:val="21"/>
+        </w:rPr>
+        <w:t>background-color</w:t>
+      </w:r>
+      <w:r>
+        <w:rPr>
+          <w:rFonts w:ascii="Consolas" w:eastAsia="Times New Roman" w:hAnsi="Consolas" w:cs="Times New Roman"/>
+          <w:color w:val="D4D4D4"/>
+          <w:sz w:val="21"/>
+          <w:szCs w:val="21"/>
+        </w:rPr>
+        <w:t>: </w:t>
+      </w:r>
+      <w:r>
+        <w:rPr>
+          <w:rFonts w:ascii="Consolas" w:eastAsia="Times New Roman" w:hAnsi="Consolas" w:cs="Times New Roman"/>
+          <w:color w:val="DCDCAA"/>
+          <w:sz w:val="21"/>
+          <w:szCs w:val="21"/>
+        </w:rPr>
+        <w:t>rgba</w:t>
+      </w:r>
+      <w:r>
+        <w:rPr>
+          <w:rFonts w:ascii="Consolas" w:eastAsia="Times New Roman" w:hAnsi="Consolas" w:cs="Times New Roman"/>
+          <w:color w:val="D4D4D4"/>
+          <w:sz w:val="21"/>
+          <w:szCs w:val="21"/>
+        </w:rPr>
+        <w:t>(</w:t>
+      </w:r>
+      <w:r>
+        <w:rPr>
+          <w:rFonts w:ascii="Consolas" w:eastAsia="Times New Roman" w:hAnsi="Consolas" w:cs="Times New Roman"/>
+          <w:color w:val="B5CEA8"/>
+          <w:sz w:val="21"/>
+          <w:szCs w:val="21"/>
+        </w:rPr>
+        <w:t>39</w:t>
+      </w:r>
+      <w:r>
+        <w:rPr>
+          <w:rFonts w:ascii="Consolas" w:eastAsia="Times New Roman" w:hAnsi="Consolas" w:cs="Times New Roman"/>
+          <w:color w:val="D4D4D4"/>
+          <w:sz w:val="21"/>
+          <w:szCs w:val="21"/>
+        </w:rPr>
+        <w:t>, </w:t>
+      </w:r>
+      <w:r>
+        <w:rPr>
+          <w:rFonts w:ascii="Consolas" w:eastAsia="Times New Roman" w:hAnsi="Consolas" w:cs="Times New Roman"/>
+          <w:color w:val="B5CEA8"/>
+          <w:sz w:val="21"/>
+          <w:szCs w:val="21"/>
+        </w:rPr>
+        <w:t>41</w:t>
+      </w:r>
+      <w:r>
+        <w:rPr>
+          <w:rFonts w:ascii="Consolas" w:eastAsia="Times New Roman" w:hAnsi="Consolas" w:cs="Times New Roman"/>
+          <w:color w:val="D4D4D4"/>
+          <w:sz w:val="21"/>
+          <w:szCs w:val="21"/>
+        </w:rPr>
+        <w:t>, </w:t>
+      </w:r>
+      <w:r>
+        <w:rPr>
+          <w:rFonts w:ascii="Consolas" w:eastAsia="Times New Roman" w:hAnsi="Consolas" w:cs="Times New Roman"/>
+          <w:color w:val="B5CEA8"/>
+          <w:sz w:val="21"/>
+          <w:szCs w:val="21"/>
+        </w:rPr>
+        <w:t>43</w:t>
+      </w:r>
+      <w:r>
+        <w:rPr>
+          <w:rFonts w:ascii="Consolas" w:eastAsia="Times New Roman" w:hAnsi="Consolas" w:cs="Times New Roman"/>
+          <w:color w:val="D4D4D4"/>
+          <w:sz w:val="21"/>
+          <w:szCs w:val="21"/>
+        </w:rPr>
+        <w:t>, </w:t>
+      </w:r>
+      <w:r>
+        <w:rPr>
+          <w:rFonts w:ascii="Consolas" w:eastAsia="Times New Roman" w:hAnsi="Consolas" w:cs="Times New Roman"/>
+          <w:color w:val="B5CEA8"/>
+          <w:sz w:val="21"/>
+          <w:szCs w:val="21"/>
+        </w:rPr>
+        <w:t>0.03</w:t>
+      </w:r>
+      <w:r>
+        <w:rPr>
+          <w:rFonts w:ascii="Consolas" w:eastAsia="Times New Roman" w:hAnsi="Consolas" w:cs="Times New Roman"/>
+          <w:color w:val="D4D4D4"/>
+          <w:sz w:val="21"/>
+          <w:szCs w:val="21"/>
+        </w:rPr>
+        <w:t>);</w:t>
+      </w:r>
+    </w:p>
+    <w:p>
+      <w:pPr>
+        <w:shd w:val="clear" w:color="auto" w:fill="1E1E1E"/>
+        <w:spacing w:after="0" w:line="285" w:lineRule="atLeast"/>
+        <w:rPr>
+          <w:rFonts w:ascii="Consolas" w:eastAsia="Times New Roman" w:hAnsi="Consolas" w:cs="Times New Roman"/>
+          <w:color w:val="D4D4D4"/>
+          <w:sz w:val="21"/>
+          <w:szCs w:val="21"/>
+        </w:rPr>
+      </w:pPr>
+      <w:r>
+        <w:rPr>
+          <w:rFonts w:ascii="Consolas" w:eastAsia="Times New Roman" w:hAnsi="Consolas" w:cs="Times New Roman"/>
+          <w:color w:val="D4D4D4"/>
+          <w:sz w:val="21"/>
+          <w:szCs w:val="21"/>
+        </w:rPr>
+        <w:t>            </w:t>
+      </w:r>
+      <w:r>
+        <w:rPr>
+          <w:rFonts w:ascii="Consolas" w:eastAsia="Times New Roman" w:hAnsi="Consolas" w:cs="Times New Roman"/>
+          <w:color w:val="9CDCFE"/>
+          <w:sz w:val="21"/>
+          <w:szCs w:val="21"/>
+        </w:rPr>
+        <w:t>border</w:t>
+      </w:r>
+      <w:r>
+        <w:rPr>
+          <w:rFonts w:ascii="Consolas" w:eastAsia="Times New Roman" w:hAnsi="Consolas" w:cs="Times New Roman"/>
+          <w:color w:val="D4D4D4"/>
+          <w:sz w:val="21"/>
+          <w:szCs w:val="21"/>
+        </w:rPr>
+        <w:t>: </w:t>
+      </w:r>
+      <w:r>
+        <w:rPr>
+          <w:rFonts w:ascii="Consolas" w:eastAsia="Times New Roman" w:hAnsi="Consolas" w:cs="Times New Roman"/>
+          <w:color w:val="B5CEA8"/>
+          <w:sz w:val="21"/>
+          <w:szCs w:val="21"/>
+        </w:rPr>
+        <w:t>1px</w:t>
+      </w:r>
+      <w:r>
+        <w:rPr>
+          <w:rFonts w:ascii="Consolas" w:eastAsia="Times New Roman" w:hAnsi="Consolas" w:cs="Times New Roman"/>
+          <w:color w:val="D4D4D4"/>
+          <w:sz w:val="21"/>
+          <w:szCs w:val="21"/>
+        </w:rPr>
+        <w:t> </w:t>
+      </w:r>
+      <w:r>
+        <w:rPr>
+          <w:rFonts w:ascii="Consolas" w:eastAsia="Times New Roman" w:hAnsi="Consolas" w:cs="Times New Roman"/>
+          <w:color w:val="CE9178"/>
+          <w:sz w:val="21"/>
+          <w:szCs w:val="21"/>
+        </w:rPr>
+        <w:t>solid</w:t>
+      </w:r>
+      <w:r>
+        <w:rPr>
+          <w:rFonts w:ascii="Consolas" w:eastAsia="Times New Roman" w:hAnsi="Consolas" w:cs="Times New Roman"/>
+          <w:color w:val="D4D4D4"/>
+          <w:sz w:val="21"/>
+          <w:szCs w:val="21"/>
+        </w:rPr>
+        <w:t> </w:t>
+      </w:r>
+      <w:r>
+        <w:rPr>
+          <w:rFonts w:ascii="Consolas" w:eastAsia="Times New Roman" w:hAnsi="Consolas" w:cs="Times New Roman"/>
+          <w:color w:val="DCDCAA"/>
+          <w:sz w:val="21"/>
+          <w:szCs w:val="21"/>
+        </w:rPr>
+        <w:t>rgba</w:t>
+      </w:r>
+      <w:r>
+        <w:rPr>
+          <w:rFonts w:ascii="Consolas" w:eastAsia="Times New Roman" w:hAnsi="Consolas" w:cs="Times New Roman"/>
+          <w:color w:val="D4D4D4"/>
+          <w:sz w:val="21"/>
+          <w:szCs w:val="21"/>
+        </w:rPr>
+        <w:t>(</w:t>
+      </w:r>
+      <w:r>
+        <w:rPr>
+          <w:rFonts w:ascii="Consolas" w:eastAsia="Times New Roman" w:hAnsi="Consolas" w:cs="Times New Roman"/>
+          <w:color w:val="B5CEA8"/>
+          <w:sz w:val="21"/>
+          <w:szCs w:val="21"/>
+        </w:rPr>
+        <w:t>39</w:t>
+      </w:r>
+      <w:r>
+        <w:rPr>
+          <w:rFonts w:ascii="Consolas" w:eastAsia="Times New Roman" w:hAnsi="Consolas" w:cs="Times New Roman"/>
+          <w:color w:val="D4D4D4"/>
+          <w:sz w:val="21"/>
+          <w:szCs w:val="21"/>
+        </w:rPr>
+        <w:t>, </w:t>
+      </w:r>
+      <w:r>
+        <w:rPr>
+          <w:rFonts w:ascii="Consolas" w:eastAsia="Times New Roman" w:hAnsi="Consolas" w:cs="Times New Roman"/>
+          <w:color w:val="B5CEA8"/>
+          <w:sz w:val="21"/>
+          <w:szCs w:val="21"/>
+        </w:rPr>
+        <w:t>41</w:t>
+      </w:r>
+      <w:r>
+        <w:rPr>
+          <w:rFonts w:ascii="Consolas" w:eastAsia="Times New Roman" w:hAnsi="Consolas" w:cs="Times New Roman"/>
+          <w:color w:val="D4D4D4"/>
+          <w:sz w:val="21"/>
+          <w:szCs w:val="21"/>
+        </w:rPr>
+        <w:t>, </w:t>
+      </w:r>
+      <w:r>
+        <w:rPr>
+          <w:rFonts w:ascii="Consolas" w:eastAsia="Times New Roman" w:hAnsi="Consolas" w:cs="Times New Roman"/>
+          <w:color w:val="B5CEA8"/>
+          <w:sz w:val="21"/>
+          <w:szCs w:val="21"/>
+        </w:rPr>
+        <w:t>43</w:t>
+      </w:r>
+      <w:r>
+        <w:rPr>
+          <w:rFonts w:ascii="Consolas" w:eastAsia="Times New Roman" w:hAnsi="Consolas" w:cs="Times New Roman"/>
+          <w:color w:val="D4D4D4"/>
+          <w:sz w:val="21"/>
+          <w:szCs w:val="21"/>
+        </w:rPr>
+        <w:t>, </w:t>
+      </w:r>
+      <w:r>
+        <w:rPr>
+          <w:rFonts w:ascii="Consolas" w:eastAsia="Times New Roman" w:hAnsi="Consolas" w:cs="Times New Roman"/>
+          <w:color w:val="B5CEA8"/>
+          <w:sz w:val="21"/>
+          <w:szCs w:val="21"/>
+        </w:rPr>
+        <w:t>0.1</w:t>
+      </w:r>
+      <w:r>
+        <w:rPr>
+          <w:rFonts w:ascii="Consolas" w:eastAsia="Times New Roman" w:hAnsi="Consolas" w:cs="Times New Roman"/>
+          <w:color w:val="D4D4D4"/>
+          <w:sz w:val="21"/>
+          <w:szCs w:val="21"/>
+        </w:rPr>
+        <w:t>)</w:t>
+      </w:r>
+    </w:p>
+    <w:p>
+      <w:pPr>
+        <w:shd w:val="clear" w:color="auto" w:fill="1E1E1E"/>
+        <w:spacing w:after="0" w:line="285" w:lineRule="atLeast"/>
+        <w:rPr>
+          <w:rFonts w:ascii="Consolas" w:eastAsia="Times New Roman" w:hAnsi="Consolas" w:cs="Times New Roman"/>
+          <w:color w:val="D4D4D4"/>
+          <w:sz w:val="21"/>
+          <w:szCs w:val="21"/>
+        </w:rPr>
+      </w:pPr>
+      <w:r>
+        <w:rPr>
+          <w:rFonts w:ascii="Consolas" w:eastAsia="Times New Roman" w:hAnsi="Consolas" w:cs="Times New Roman"/>
+          <w:color w:val="D4D4D4"/>
+          <w:sz w:val="21"/>
+          <w:szCs w:val="21"/>
+        </w:rPr>
+        <w:t>        }</w:t>
+      </w:r>
+    </w:p>
+    <w:p>
+      <w:pPr>
+        <w:shd w:val="clear" w:color="auto" w:fill="1E1E1E"/>
+        <w:spacing w:after="0" w:line="285" w:lineRule="atLeast"/>
+        <w:rPr>
+          <w:rFonts w:ascii="Consolas" w:eastAsia="Times New Roman" w:hAnsi="Consolas" w:cs="Times New Roman"/>
+          <w:color w:val="D4D4D4"/>
+          <w:sz w:val="21"/>
+          <w:szCs w:val="21"/>
+        </w:rPr>
+      </w:pPr>
+    </w:p>
+    <w:p>
+      <w:pPr>
+        <w:shd w:val="clear" w:color="auto" w:fill="1E1E1E"/>
+        <w:spacing w:after="0" w:line="285" w:lineRule="atLeast"/>
+        <w:rPr>
+          <w:rFonts w:ascii="Consolas" w:eastAsia="Times New Roman" w:hAnsi="Consolas" w:cs="Times New Roman"/>
+          <w:color w:val="D4D4D4"/>
+          <w:sz w:val="21"/>
+          <w:szCs w:val="21"/>
+        </w:rPr>
+      </w:pPr>
+      <w:r>
+        <w:rPr>
+          <w:rFonts w:ascii="Consolas" w:eastAsia="Times New Roman" w:hAnsi="Consolas" w:cs="Times New Roman"/>
+          <w:color w:val="D4D4D4"/>
+          <w:sz w:val="21"/>
+          <w:szCs w:val="21"/>
+        </w:rPr>
+        <w:t>        </w:t>
+      </w:r>
+      <w:r>
+        <w:rPr>
+          <w:rFonts w:ascii="Consolas" w:eastAsia="Times New Roman" w:hAnsi="Consolas" w:cs="Times New Roman"/>
+          <w:color w:val="D7BA7D"/>
+          <w:sz w:val="21"/>
+          <w:szCs w:val="21"/>
+        </w:rPr>
+        <w:t>.col-6</w:t>
+      </w:r>
+      <w:r>
+        <w:rPr>
+          <w:rFonts w:ascii="Consolas" w:eastAsia="Times New Roman" w:hAnsi="Consolas" w:cs="Times New Roman"/>
+          <w:color w:val="D4D4D4"/>
+          <w:sz w:val="21"/>
+          <w:szCs w:val="21"/>
+        </w:rPr>
+        <w:t> {</w:t>
+      </w:r>
+    </w:p>
+    <w:p>
+      <w:pPr>
+        <w:shd w:val="clear" w:color="auto" w:fill="1E1E1E"/>
+        <w:spacing w:after="0" w:line="285" w:lineRule="atLeast"/>
+        <w:rPr>
+          <w:rFonts w:ascii="Consolas" w:eastAsia="Times New Roman" w:hAnsi="Consolas" w:cs="Times New Roman"/>
+          <w:color w:val="D4D4D4"/>
+          <w:sz w:val="21"/>
+          <w:szCs w:val="21"/>
+        </w:rPr>
+      </w:pPr>
+      <w:r>
+        <w:rPr>
+          <w:rFonts w:ascii="Consolas" w:eastAsia="Times New Roman" w:hAnsi="Consolas" w:cs="Times New Roman"/>
+          <w:color w:val="D4D4D4"/>
+          <w:sz w:val="21"/>
+          <w:szCs w:val="21"/>
+        </w:rPr>
+        <w:t>            </w:t>
+      </w:r>
+      <w:r>
+        <w:rPr>
+          <w:rFonts w:ascii="Consolas" w:eastAsia="Times New Roman" w:hAnsi="Consolas" w:cs="Times New Roman"/>
+          <w:color w:val="9CDCFE"/>
+          <w:sz w:val="21"/>
+          <w:szCs w:val="21"/>
+        </w:rPr>
+        <w:t>flex</w:t>
+      </w:r>
+      <w:r>
+        <w:rPr>
+          <w:rFonts w:ascii="Consolas" w:eastAsia="Times New Roman" w:hAnsi="Consolas" w:cs="Times New Roman"/>
+          <w:color w:val="D4D4D4"/>
+          <w:sz w:val="21"/>
+          <w:szCs w:val="21"/>
+        </w:rPr>
+        <w:t>: </w:t>
+      </w:r>
+      <w:r>
+        <w:rPr>
+          <w:rFonts w:ascii="Consolas" w:eastAsia="Times New Roman" w:hAnsi="Consolas" w:cs="Times New Roman"/>
+          <w:color w:val="B5CEA8"/>
+          <w:sz w:val="21"/>
+          <w:szCs w:val="21"/>
+        </w:rPr>
+        <w:t>0</w:t>
+      </w:r>
+      <w:r>
+        <w:rPr>
+          <w:rFonts w:ascii="Consolas" w:eastAsia="Times New Roman" w:hAnsi="Consolas" w:cs="Times New Roman"/>
+          <w:color w:val="D4D4D4"/>
+          <w:sz w:val="21"/>
+          <w:szCs w:val="21"/>
+        </w:rPr>
+        <w:t> </w:t>
+      </w:r>
+      <w:r>
+        <w:rPr>
+          <w:rFonts w:ascii="Consolas" w:eastAsia="Times New Roman" w:hAnsi="Consolas" w:cs="Times New Roman"/>
+          <w:color w:val="B5CEA8"/>
+          <w:sz w:val="21"/>
+          <w:szCs w:val="21"/>
+        </w:rPr>
+        <w:t>0</w:t>
+      </w:r>
+      <w:r>
+        <w:rPr>
+          <w:rFonts w:ascii="Consolas" w:eastAsia="Times New Roman" w:hAnsi="Consolas" w:cs="Times New Roman"/>
+          <w:color w:val="D4D4D4"/>
+          <w:sz w:val="21"/>
+          <w:szCs w:val="21"/>
+        </w:rPr>
+        <w:t> </w:t>
+      </w:r>
+      <w:r>
+        <w:rPr>
+          <w:rFonts w:ascii="Consolas" w:eastAsia="Times New Roman" w:hAnsi="Consolas" w:cs="Times New Roman"/>
+          <w:color w:val="CE9178"/>
+          <w:sz w:val="21"/>
+          <w:szCs w:val="21"/>
+        </w:rPr>
+        <w:t>auto</w:t>
+      </w:r>
+      <w:r>
+        <w:rPr>
+          <w:rFonts w:ascii="Consolas" w:eastAsia="Times New Roman" w:hAnsi="Consolas" w:cs="Times New Roman"/>
+          <w:color w:val="D4D4D4"/>
+          <w:sz w:val="21"/>
+          <w:szCs w:val="21"/>
+        </w:rPr>
+        <w:t>;</w:t>
+      </w:r>
+    </w:p>
+    <w:p>
+      <w:pPr>
+        <w:shd w:val="clear" w:color="auto" w:fill="1E1E1E"/>
+        <w:spacing w:after="0" w:line="285" w:lineRule="atLeast"/>
+        <w:rPr>
+          <w:rFonts w:ascii="Consolas" w:eastAsia="Times New Roman" w:hAnsi="Consolas" w:cs="Times New Roman"/>
+          <w:color w:val="D4D4D4"/>
+          <w:sz w:val="21"/>
+          <w:szCs w:val="21"/>
+        </w:rPr>
+      </w:pPr>
+      <w:r>
+        <w:rPr>
+          <w:rFonts w:ascii="Consolas" w:eastAsia="Times New Roman" w:hAnsi="Consolas" w:cs="Times New Roman"/>
+          <w:color w:val="D4D4D4"/>
+          <w:sz w:val="21"/>
+          <w:szCs w:val="21"/>
+        </w:rPr>
+        <w:t>            </w:t>
+      </w:r>
+      <w:r>
+        <w:rPr>
+          <w:rFonts w:ascii="Consolas" w:eastAsia="Times New Roman" w:hAnsi="Consolas" w:cs="Times New Roman"/>
+          <w:color w:val="9CDCFE"/>
+          <w:sz w:val="21"/>
+          <w:szCs w:val="21"/>
+        </w:rPr>
+        <w:t>width</w:t>
+      </w:r>
+      <w:r>
+        <w:rPr>
+          <w:rFonts w:ascii="Consolas" w:eastAsia="Times New Roman" w:hAnsi="Consolas" w:cs="Times New Roman"/>
+          <w:color w:val="D4D4D4"/>
+          <w:sz w:val="21"/>
+          <w:szCs w:val="21"/>
+        </w:rPr>
+        <w:t>: </w:t>
+      </w:r>
+      <w:r>
+        <w:rPr>
+          <w:rFonts w:ascii="Consolas" w:eastAsia="Times New Roman" w:hAnsi="Consolas" w:cs="Times New Roman"/>
+          <w:color w:val="B5CEA8"/>
+          <w:sz w:val="21"/>
+          <w:szCs w:val="21"/>
+        </w:rPr>
+        <w:t>50%</w:t>
+      </w:r>
+      <w:r>
+        <w:rPr>
+          <w:rFonts w:ascii="Consolas" w:eastAsia="Times New Roman" w:hAnsi="Consolas" w:cs="Times New Roman"/>
+          <w:color w:val="D4D4D4"/>
+          <w:sz w:val="21"/>
+          <w:szCs w:val="21"/>
+        </w:rPr>
+        <w:t>;</w:t>
+      </w:r>
+    </w:p>
+    <w:p>
+      <w:pPr>
+        <w:shd w:val="clear" w:color="auto" w:fill="1E1E1E"/>
+        <w:spacing w:after="0" w:line="285" w:lineRule="atLeast"/>
+        <w:rPr>
+          <w:rFonts w:ascii="Consolas" w:eastAsia="Times New Roman" w:hAnsi="Consolas" w:cs="Times New Roman"/>
+          <w:color w:val="D4D4D4"/>
+          <w:sz w:val="21"/>
+          <w:szCs w:val="21"/>
+        </w:rPr>
+      </w:pPr>
+      <w:r>
+        <w:rPr>
+          <w:rFonts w:ascii="Consolas" w:eastAsia="Times New Roman" w:hAnsi="Consolas" w:cs="Times New Roman"/>
+          <w:color w:val="D4D4D4"/>
+          <w:sz w:val="21"/>
+          <w:szCs w:val="21"/>
+        </w:rPr>
+        <w:t>        }</w:t>
+      </w:r>
+    </w:p>
+    <w:p>
+      <w:pPr>
+        <w:shd w:val="clear" w:color="auto" w:fill="1E1E1E"/>
+        <w:spacing w:after="0" w:line="285" w:lineRule="atLeast"/>
+        <w:rPr>
+          <w:rFonts w:ascii="Consolas" w:eastAsia="Times New Roman" w:hAnsi="Consolas" w:cs="Times New Roman"/>
+          <w:color w:val="D4D4D4"/>
+          <w:sz w:val="21"/>
+          <w:szCs w:val="21"/>
+        </w:rPr>
+      </w:pPr>
+    </w:p>
+    <w:p>
+      <w:pPr>
+        <w:rPr>
+          <w:color w:val="000000"/>
+          <w:sz w:val="24"/>
+          <w:szCs w:val="23"/>
+          <w:shd w:val="clear" w:color="auto" w:fill="FFFFFF"/>
+        </w:rPr>
+      </w:pPr>
+    </w:p>
+    <w:p>
+      <w:pPr>
         <w:spacing w:after="0"/>
         <w:rPr>
+          <w:color w:val="000000"/>
+          <w:sz w:val="24"/>
+          <w:szCs w:val="23"/>
+          <w:shd w:val="clear" w:color="auto" w:fill="FFFFFF"/>
+        </w:rPr>
+      </w:pPr>
+    </w:p>
+    <w:p>
+      <w:pPr>
+        <w:spacing w:after="0"/>
+        <w:rPr>
           <w:b/>
           <w:color w:val="000000"/>
           <w:sz w:val="24"/>
@@ -1250,6 +2509,7 @@
           <w:szCs w:val="23"/>
           <w:shd w:val="clear" w:color="auto" w:fill="FFFFFF"/>
         </w:rPr>
+        <w:lastRenderedPageBreak/>
         <w:t>OFFSETTING COLUMNS</w:t>
       </w:r>
     </w:p>
@@ -1466,7 +2726,6 @@
         </w:rPr>
         <w:t>A </w:t>
       </w:r>
-      <w:proofErr w:type="spellStart"/>
       <w:r>
         <w:rPr>
           <w:rFonts w:ascii="Arial" w:hAnsi="Arial" w:cs="Arial"/>
@@ -1477,7 +2736,6 @@
         </w:rPr>
         <w:t>mixin</w:t>
       </w:r>
-      <w:proofErr w:type="spellEnd"/>
       <w:r>
         <w:rPr>
           <w:rFonts w:ascii="Arial" w:hAnsi="Arial" w:cs="Arial"/>
@@ -1522,27 +2780,7 @@
           <w:szCs w:val="23"/>
           <w:shd w:val="clear" w:color="auto" w:fill="FFFFFF"/>
         </w:rPr>
-        <w:t xml:space="preserve">One of the most powerful features of the CSS preprocessor Sass is the </w:t>
-      </w:r>
-      <w:proofErr w:type="spellStart"/>
-      <w:r>
-        <w:rPr>
-          <w:color w:val="000000"/>
-          <w:sz w:val="24"/>
-          <w:szCs w:val="23"/>
-          <w:shd w:val="clear" w:color="auto" w:fill="FFFFFF"/>
-        </w:rPr>
-        <w:t>mixin</w:t>
-      </w:r>
-      <w:proofErr w:type="spellEnd"/>
-      <w:r>
-        <w:rPr>
-          <w:color w:val="000000"/>
-          <w:sz w:val="24"/>
-          <w:szCs w:val="23"/>
-          <w:shd w:val="clear" w:color="auto" w:fill="FFFFFF"/>
-        </w:rPr>
-        <w:t>, an abstraction of a common pattern into a semantic and reusable chunk.</w:t>
+        <w:t>One of the most powerful features of the CSS preprocessor Sass is the mixin, an abstraction of a common pattern into a semantic and reusable chunk.</w:t>
       </w:r>
     </w:p>
     <w:p>
@@ -1577,21 +2815,64 @@
           <w:szCs w:val="23"/>
           <w:shd w:val="clear" w:color="auto" w:fill="FFFFFF"/>
         </w:rPr>
-        <w:t xml:space="preserve">What are </w:t>
-      </w:r>
-      <w:proofErr w:type="spellStart"/>
-      <w:r>
+        <w:t>What are Glyphicons?</w:t>
+      </w:r>
+    </w:p>
+    <w:p>
+      <w:pPr>
+        <w:rPr>
+          <w:rFonts w:ascii="Verdana" w:hAnsi="Verdana"/>
+          <w:color w:val="000000"/>
+          <w:sz w:val="23"/>
+          <w:szCs w:val="23"/>
+          <w:shd w:val="clear" w:color="auto" w:fill="FFFFFF"/>
+        </w:rPr>
+      </w:pPr>
+      <w:r>
+        <w:rPr>
+          <w:rFonts w:ascii="Verdana" w:hAnsi="Verdana"/>
+          <w:color w:val="000000"/>
+          <w:sz w:val="23"/>
+          <w:szCs w:val="23"/>
+          <w:shd w:val="clear" w:color="auto" w:fill="FFFFFF"/>
+        </w:rPr>
+        <w:t>Glyphicons are icon font</w:t>
+      </w:r>
+      <w:r>
+        <w:rPr>
+          <w:rFonts w:ascii="Verdana" w:hAnsi="Verdana"/>
+          <w:color w:val="000000"/>
+          <w:sz w:val="23"/>
+          <w:szCs w:val="23"/>
+          <w:shd w:val="clear" w:color="auto" w:fill="FFFFFF"/>
+        </w:rPr>
+        <w:t>s which you can use in your webpage.</w:t>
+      </w:r>
+    </w:p>
+    <w:p>
+      <w:pPr>
+        <w:rPr>
+          <w:rFonts w:ascii="Verdana" w:hAnsi="Verdana"/>
+          <w:color w:val="000000"/>
+          <w:sz w:val="23"/>
+          <w:szCs w:val="23"/>
+          <w:shd w:val="clear" w:color="auto" w:fill="FFFFFF"/>
+        </w:rPr>
+      </w:pPr>
+    </w:p>
+    <w:p>
+      <w:pPr>
+        <w:jc w:val="center"/>
         <w:rPr>
           <w:rFonts w:ascii="Verdana" w:hAnsi="Verdana"/>
           <w:b/>
           <w:color w:val="000000"/>
           <w:sz w:val="23"/>
           <w:szCs w:val="23"/>
-          <w:shd w:val="clear" w:color="auto" w:fill="FFFFFF"/>
-        </w:rPr>
-        <w:t>Glyphicons</w:t>
-      </w:r>
-      <w:proofErr w:type="spellEnd"/>
+          <w:u w:val="single"/>
+          <w:shd w:val="clear" w:color="auto" w:fill="FFFFFF"/>
+        </w:rPr>
+      </w:pPr>
       <w:r>
         <w:rPr>
           <w:rFonts w:ascii="Verdana" w:hAnsi="Verdana"/>
@@ -1599,89 +2880,9 @@
           <w:color w:val="000000"/>
           <w:sz w:val="23"/>
           <w:szCs w:val="23"/>
-          <w:shd w:val="clear" w:color="auto" w:fill="FFFFFF"/>
-        </w:rPr>
-        <w:t>?</w:t>
-      </w:r>
-    </w:p>
-    <w:p>
-      <w:pPr>
-        <w:rPr>
-          <w:rFonts w:ascii="Verdana" w:hAnsi="Verdana"/>
-          <w:color w:val="000000"/>
-          <w:sz w:val="23"/>
-          <w:szCs w:val="23"/>
-          <w:shd w:val="clear" w:color="auto" w:fill="FFFFFF"/>
-        </w:rPr>
-      </w:pPr>
-      <w:proofErr w:type="spellStart"/>
-      <w:r>
-        <w:rPr>
-          <w:rFonts w:ascii="Verdana" w:hAnsi="Verdana"/>
-          <w:color w:val="000000"/>
-          <w:sz w:val="23"/>
-          <w:szCs w:val="23"/>
-          <w:shd w:val="clear" w:color="auto" w:fill="FFFFFF"/>
-        </w:rPr>
-        <w:t>Glyphicons</w:t>
-      </w:r>
-      <w:proofErr w:type="spellEnd"/>
-      <w:r>
-        <w:rPr>
-          <w:rFonts w:ascii="Verdana" w:hAnsi="Verdana"/>
-          <w:color w:val="000000"/>
-          <w:sz w:val="23"/>
-          <w:szCs w:val="23"/>
-          <w:shd w:val="clear" w:color="auto" w:fill="FFFFFF"/>
-        </w:rPr>
-        <w:t xml:space="preserve"> are icon font</w:t>
-      </w:r>
-      <w:r>
-        <w:rPr>
-          <w:rFonts w:ascii="Verdana" w:hAnsi="Verdana"/>
-          <w:color w:val="000000"/>
-          <w:sz w:val="23"/>
-          <w:szCs w:val="23"/>
-          <w:shd w:val="clear" w:color="auto" w:fill="FFFFFF"/>
-        </w:rPr>
-        <w:t>s which you can use in your webpage.</w:t>
-      </w:r>
-    </w:p>
-    <w:p>
-      <w:pPr>
-        <w:rPr>
-          <w:rFonts w:ascii="Verdana" w:hAnsi="Verdana"/>
-          <w:color w:val="000000"/>
-          <w:sz w:val="23"/>
-          <w:szCs w:val="23"/>
-          <w:shd w:val="clear" w:color="auto" w:fill="FFFFFF"/>
-        </w:rPr>
-      </w:pPr>
-    </w:p>
-    <w:p>
-      <w:pPr>
-        <w:jc w:val="center"/>
-        <w:rPr>
-          <w:rFonts w:ascii="Verdana" w:hAnsi="Verdana"/>
-          <w:b/>
-          <w:color w:val="000000"/>
-          <w:sz w:val="23"/>
-          <w:szCs w:val="23"/>
           <w:u w:val="single"/>
           <w:shd w:val="clear" w:color="auto" w:fill="FFFFFF"/>
         </w:rPr>
-      </w:pPr>
-      <w:r>
-        <w:rPr>
-          <w:rFonts w:ascii="Verdana" w:hAnsi="Verdana"/>
-          <w:b/>
-          <w:color w:val="000000"/>
-          <w:sz w:val="23"/>
-          <w:szCs w:val="23"/>
-          <w:u w:val="single"/>
-          <w:shd w:val="clear" w:color="auto" w:fill="FFFFFF"/>
-        </w:rPr>
-        <w:lastRenderedPageBreak/>
         <w:t>IMPORTANT QUESTIONS</w:t>
       </w:r>
     </w:p>
@@ -1701,7 +2902,7 @@
           <w:shd w:val="clear" w:color="auto" w:fill="FFFFFF"/>
         </w:rPr>
       </w:pPr>
-      <w:hyperlink r:id="rId5" w:history="1">
+      <w:hyperlink r:id="rId6" w:history="1">
         <w:r>
           <w:rPr>
             <w:rStyle w:val="Hyperlink"/>
@@ -1757,7 +2958,7 @@
 </file>
 
 <file path=word/numbering.xml><?xml version="1.0" encoding="utf-8"?>
-<w:numbering xmlns:wpc="http://schemas.microsoft.com/office/word/2010/wordprocessingCanvas" xmlns:cx="http://schemas.microsoft.com/office/drawing/2014/chartex" xmlns:cx1="http://schemas.microsoft.com/office/drawing/2015/9/8/chartex" xmlns:cx2="http://schemas.microsoft.com/office/drawing/2015/10/21/chartex" xmlns:cx3="http://schemas.microsoft.com/office/drawing/2016/5/9/chartex" xmlns:cx4="http://schemas.microsoft.com/office/drawing/2016/5/10/chartex" xmlns:cx5="http://schemas.microsoft.com/office/drawing/2016/5/11/chartex" xmlns:cx6="http://schemas.microsoft.com/office/drawing/2016/5/12/chartex" xmlns:cx7="http://schemas.microsoft.com/office/drawing/2016/5/13/chartex" xmlns:cx8="http://schemas.microsoft.com/office/drawing/2016/5/14/chartex" xmlns:mc="http://schemas.openxmlformats.org/markup-compatibility/2006" xmlns:aink="http://schemas.microsoft.com/office/drawing/2016/ink" xmlns:am3d="http://schemas.microsoft.com/office/drawing/2017/model3d" xmlns:o="urn:schemas-microsoft-com:office:office" xmlns:r="http://schemas.openxmlformats.org/officeDocument/2006/relationships" xmlns:m="http://schemas.openxmlformats.org/officeDocument/2006/math" xmlns:v="urn:schemas-microsoft-com:vml" xmlns:wp14="http://schemas.microsoft.com/office/word/2010/wordprocessingDrawing" xmlns:wp="http://schemas.openxmlformats.org/drawingml/2006/wordprocessingDrawing" xmlns:w10="urn:schemas-microsoft-com:office:word" xmlns:w="http://schemas.openxmlformats.org/wordprocessingml/2006/main" xmlns:w14="http://schemas.microsoft.com/office/word/2010/wordml" xmlns:w15="http://schemas.microsoft.com/office/word/2012/wordml" xmlns:w16cid="http://schemas.microsoft.com/office/word/2016/wordml/cid" xmlns:w16se="http://schemas.microsoft.com/office/word/2015/wordml/symex" xmlns:wpg="http://schemas.microsoft.com/office/word/2010/wordprocessingGroup" xmlns:wpi="http://schemas.microsoft.com/office/word/2010/wordprocessingInk" xmlns:wne="http://schemas.microsoft.com/office/word/2006/wordml" xmlns:wps="http://schemas.microsoft.com/office/word/2010/wordprocessingShape" mc:Ignorable="w14 w15 w16se w16cid wp14">
+<w:numbering xmlns:wpc="http://schemas.microsoft.com/office/word/2010/wordprocessingCanvas" xmlns:cx="http://schemas.microsoft.com/office/drawing/2014/chartex" xmlns:cx1="http://schemas.microsoft.com/office/drawing/2015/9/8/chartex" xmlns:cx2="http://schemas.microsoft.com/office/drawing/2015/10/21/chartex" xmlns:cx3="http://schemas.microsoft.com/office/drawing/2016/5/9/chartex" xmlns:cx4="http://schemas.microsoft.com/office/drawing/2016/5/10/chartex" xmlns:cx5="http://schemas.microsoft.com/office/drawing/2016/5/11/chartex" xmlns:cx6="http://schemas.microsoft.com/office/drawing/2016/5/12/chartex" xmlns:cx7="http://schemas.microsoft.com/office/drawing/2016/5/13/chartex" xmlns:cx8="http://schemas.microsoft.com/office/drawing/2016/5/14/chartex" xmlns:mc="http://schemas.openxmlformats.org/markup-compatibility/2006" xmlns:aink="http://schemas.microsoft.com/office/drawing/2016/ink" xmlns:am3d="http://schemas.microsoft.com/office/drawing/2017/model3d" xmlns:o="urn:schemas-microsoft-com:office:office" xmlns:r="http://schemas.openxmlformats.org/officeDocument/2006/relationships" xmlns:m="http://schemas.openxmlformats.org/officeDocument/2006/math" xmlns:v="urn:schemas-microsoft-com:vml" xmlns:wp14="http://schemas.microsoft.com/office/word/2010/wordprocessingDrawing" xmlns:wp="http://schemas.openxmlformats.org/drawingml/2006/wordprocessingDrawing" xmlns:w10="urn:schemas-microsoft-com:office:word" xmlns:w="http://schemas.openxmlformats.org/wordprocessingml/2006/main" xmlns:w14="http://schemas.microsoft.com/office/word/2010/wordml" xmlns:w15="http://schemas.microsoft.com/office/word/2012/wordml" xmlns:w16cex="http://schemas.microsoft.com/office/word/2018/wordml/cex" xmlns:w16cid="http://schemas.microsoft.com/office/word/2016/wordml/cid" xmlns:w16="http://schemas.microsoft.com/office/word/2018/wordml" xmlns:w16se="http://schemas.microsoft.com/office/word/2015/wordml/symex" xmlns:wpg="http://schemas.microsoft.com/office/word/2010/wordprocessingGroup" xmlns:wpi="http://schemas.microsoft.com/office/word/2010/wordprocessingInk" xmlns:wne="http://schemas.microsoft.com/office/word/2006/wordml" xmlns:wps="http://schemas.microsoft.com/office/word/2010/wordprocessingShape" mc:Ignorable="w14 w15 w16se w16cid w16 w16cex wp14">
   <w:abstractNum w:abstractNumId="0" w15:restartNumberingAfterBreak="0">
     <w:nsid w:val="0C927AD1"/>
     <w:multiLevelType w:val="hybridMultilevel"/>
@@ -3038,7 +4239,7 @@
 </file>
 
 <file path=word/styles.xml><?xml version="1.0" encoding="utf-8"?>
-<w:styles xmlns:mc="http://schemas.openxmlformats.org/markup-compatibility/2006" xmlns:r="http://schemas.openxmlformats.org/officeDocument/2006/relationships" xmlns:w="http://schemas.openxmlformats.org/wordprocessingml/2006/main" xmlns:w14="http://schemas.microsoft.com/office/word/2010/wordml" xmlns:w15="http://schemas.microsoft.com/office/word/2012/wordml" xmlns:w16cid="http://schemas.microsoft.com/office/word/2016/wordml/cid" xmlns:w16se="http://schemas.microsoft.com/office/word/2015/wordml/symex" mc:Ignorable="w14 w15 w16se w16cid">
+<w:styles xmlns:mc="http://schemas.openxmlformats.org/markup-compatibility/2006" xmlns:r="http://schemas.openxmlformats.org/officeDocument/2006/relationships" xmlns:w="http://schemas.openxmlformats.org/wordprocessingml/2006/main" xmlns:w14="http://schemas.microsoft.com/office/word/2010/wordml" xmlns:w15="http://schemas.microsoft.com/office/word/2012/wordml" xmlns:w16cex="http://schemas.microsoft.com/office/word/2018/wordml/cex" xmlns:w16cid="http://schemas.microsoft.com/office/word/2016/wordml/cid" xmlns:w16="http://schemas.microsoft.com/office/word/2018/wordml" xmlns:w16se="http://schemas.microsoft.com/office/word/2015/wordml/symex" mc:Ignorable="w14 w15 w16se w16cid w16 w16cex">
   <w:docDefaults>
     <w:rPrDefault>
       <w:rPr>
@@ -3054,7 +4255,7 @@
       </w:pPr>
     </w:pPrDefault>
   </w:docDefaults>
-  <w:latentStyles w:defLockedState="0" w:defUIPriority="99" w:defSemiHidden="0" w:defUnhideWhenUsed="0" w:defQFormat="0" w:count="375">
+  <w:latentStyles w:defLockedState="0" w:defUIPriority="99" w:defSemiHidden="0" w:defUnhideWhenUsed="0" w:defQFormat="0" w:count="376">
     <w:lsdException w:name="Normal" w:uiPriority="0" w:qFormat="1"/>
     <w:lsdException w:name="heading 1" w:uiPriority="9" w:qFormat="1"/>
     <w:lsdException w:name="heading 2" w:semiHidden="1" w:uiPriority="9" w:unhideWhenUsed="1" w:qFormat="1"/>
@@ -3160,7 +4361,6 @@
     <w:lsdException w:name="HTML Sample" w:semiHidden="1" w:unhideWhenUsed="1"/>
     <w:lsdException w:name="HTML Typewriter" w:semiHidden="1" w:unhideWhenUsed="1"/>
     <w:lsdException w:name="HTML Variable" w:semiHidden="1" w:unhideWhenUsed="1"/>
-    <w:lsdException w:name="Normal Table" w:semiHidden="1" w:unhideWhenUsed="1"/>
     <w:lsdException w:name="annotation subject" w:semiHidden="1" w:unhideWhenUsed="1"/>
     <w:lsdException w:name="No List" w:semiHidden="1" w:unhideWhenUsed="1"/>
     <w:lsdException w:name="Outline List 1" w:semiHidden="1" w:unhideWhenUsed="1"/>
@@ -3207,10 +4407,8 @@
     <w:lsdException w:name="Table Subtle 2" w:semiHidden="1" w:unhideWhenUsed="1"/>
     <w:lsdException w:name="Table Web 1" w:semiHidden="1" w:unhideWhenUsed="1"/>
     <w:lsdException w:name="Table Web 2" w:semiHidden="1" w:unhideWhenUsed="1"/>
-    <w:lsdException w:name="Table Web 3" w:semiHidden="1" w:unhideWhenUsed="1"/>
     <w:lsdException w:name="Balloon Text" w:semiHidden="1" w:unhideWhenUsed="1"/>
-    <w:lsdException w:name="Table Grid" w:semiHidden="1" w:uiPriority="59" w:unhideWhenUsed="1"/>
-    <w:lsdException w:name="Table Theme" w:semiHidden="1" w:unhideWhenUsed="1"/>
+    <w:lsdException w:name="Table Grid" w:uiPriority="59"/>
     <w:lsdException w:name="Placeholder Text" w:semiHidden="1"/>
     <w:lsdException w:name="No Spacing" w:uiPriority="1" w:qFormat="1"/>
     <w:lsdException w:name="Light Shading" w:uiPriority="60"/>
@@ -3430,6 +4628,7 @@
     <w:lsdException w:name="Smart Hyperlink" w:semiHidden="1" w:unhideWhenUsed="1"/>
     <w:lsdException w:name="Hashtag" w:semiHidden="1" w:unhideWhenUsed="1"/>
     <w:lsdException w:name="Unresolved Mention" w:semiHidden="1" w:unhideWhenUsed="1"/>
+    <w:lsdException w:name="Smart Link" w:semiHidden="1" w:unhideWhenUsed="1"/>
   </w:latentStyles>
   <w:style w:type="paragraph" w:default="1" w:styleId="Normal">
     <w:name w:val="Normal"/>
@@ -3482,6 +4681,18 @@
     <w:rPr>
       <w:color w:val="0000FF" w:themeColor="hyperlink"/>
       <w:u w:val="single"/>
+    </w:rPr>
+  </w:style>
+  <w:style w:type="character" w:styleId="UnresolvedMention">
+    <w:name w:val="Unresolved Mention"/>
+    <w:basedOn w:val="DefaultParagraphFont"/>
+    <w:uiPriority w:val="99"/>
+    <w:semiHidden/>
+    <w:unhideWhenUsed/>
+    <w:rsid w:val="00FF469E"/>
+    <w:rPr>
+      <w:color w:val="605E5C"/>
+      <w:shd w:val="clear" w:color="auto" w:fill="E1DFDD"/>
     </w:rPr>
   </w:style>
 </w:styles>

</xml_diff>